<commit_message>
fix: adjust increment value in scheduler_api_client.dart for correct document export handling
</commit_message>
<xml_diff>
--- a/assets/templates/career_attendance_template.docx
+++ b/assets/templates/career_attendance_template.docx
@@ -1,6 +1,6 @@
 
 <file path=word/document.xml><?xml version="1.0" encoding="utf-8"?>
-<w:document xmlns:wpc="http://schemas.microsoft.com/office/word/2010/wordprocessingCanvas" xmlns:cx="http://schemas.microsoft.com/office/drawing/2014/chartex" xmlns:cx1="http://schemas.microsoft.com/office/drawing/2015/9/8/chartex" xmlns:cx2="http://schemas.microsoft.com/office/drawing/2015/10/21/chartex" xmlns:cx3="http://schemas.microsoft.com/office/drawing/2016/5/9/chartex" xmlns:cx4="http://schemas.microsoft.com/office/drawing/2016/5/10/chartex" xmlns:cx5="http://schemas.microsoft.com/office/drawing/2016/5/11/chartex" xmlns:cx6="http://schemas.microsoft.com/office/drawing/2016/5/12/chartex" xmlns:cx7="http://schemas.microsoft.com/office/drawing/2016/5/13/chartex" xmlns:cx8="http://schemas.microsoft.com/office/drawing/2016/5/14/chartex" xmlns:mc="http://schemas.openxmlformats.org/markup-compatibility/2006" xmlns:aink="http://schemas.microsoft.com/office/drawing/2016/ink" xmlns:am3d="http://schemas.microsoft.com/office/drawing/2017/model3d" xmlns:o="urn:schemas-microsoft-com:office:office" xmlns:oel="http://schemas.microsoft.com/office/2019/extlst" xmlns:r="http://schemas.openxmlformats.org/officeDocument/2006/relationships" xmlns:m="http://schemas.openxmlformats.org/officeDocument/2006/math" xmlns:v="urn:schemas-microsoft-com:vml" xmlns:wp14="http://schemas.microsoft.com/office/word/2010/wordprocessingDrawing" xmlns:wp="http://schemas.openxmlformats.org/drawingml/2006/wordprocessingDrawing" xmlns:w10="urn:schemas-microsoft-com:office:word" xmlns:w="http://schemas.openxmlformats.org/wordprocessingml/2006/main" xmlns:w14="http://schemas.microsoft.com/office/word/2010/wordml" xmlns:w15="http://schemas.microsoft.com/office/word/2012/wordml" xmlns:w16cex="http://schemas.microsoft.com/office/word/2018/wordml/cex" xmlns:w16cid="http://schemas.microsoft.com/office/word/2016/wordml/cid" xmlns:w16="http://schemas.microsoft.com/office/word/2018/wordml" xmlns:w16sdtdh="http://schemas.microsoft.com/office/word/2020/wordml/sdtdatahash" xmlns:w16se="http://schemas.microsoft.com/office/word/2015/wordml/symex" xmlns:wpg="http://schemas.microsoft.com/office/word/2010/wordprocessingGroup" xmlns:wpi="http://schemas.microsoft.com/office/word/2010/wordprocessingInk" xmlns:wne="http://schemas.microsoft.com/office/word/2006/wordml" xmlns:wps="http://schemas.microsoft.com/office/word/2010/wordprocessingShape" mc:Ignorable="w14 w15 w16se w16cid w16 w16cex w16sdtdh wp14">
+<w:document xmlns:wpc="http://schemas.microsoft.com/office/word/2010/wordprocessingCanvas" xmlns:cx="http://schemas.microsoft.com/office/drawing/2014/chartex" xmlns:cx1="http://schemas.microsoft.com/office/drawing/2015/9/8/chartex" xmlns:cx2="http://schemas.microsoft.com/office/drawing/2015/10/21/chartex" xmlns:cx3="http://schemas.microsoft.com/office/drawing/2016/5/9/chartex" xmlns:cx4="http://schemas.microsoft.com/office/drawing/2016/5/10/chartex" xmlns:cx5="http://schemas.microsoft.com/office/drawing/2016/5/11/chartex" xmlns:cx6="http://schemas.microsoft.com/office/drawing/2016/5/12/chartex" xmlns:cx7="http://schemas.microsoft.com/office/drawing/2016/5/13/chartex" xmlns:cx8="http://schemas.microsoft.com/office/drawing/2016/5/14/chartex" xmlns:mc="http://schemas.openxmlformats.org/markup-compatibility/2006" xmlns:aink="http://schemas.microsoft.com/office/drawing/2016/ink" xmlns:am3d="http://schemas.microsoft.com/office/drawing/2017/model3d" xmlns:o="urn:schemas-microsoft-com:office:office" xmlns:oel="http://schemas.microsoft.com/office/2019/extlst" xmlns:r="http://schemas.openxmlformats.org/officeDocument/2006/relationships" xmlns:m="http://schemas.openxmlformats.org/officeDocument/2006/math" xmlns:v="urn:schemas-microsoft-com:vml" xmlns:wp14="http://schemas.microsoft.com/office/word/2010/wordprocessingDrawing" xmlns:wp="http://schemas.openxmlformats.org/drawingml/2006/wordprocessingDrawing" xmlns:w10="urn:schemas-microsoft-com:office:word" xmlns:w="http://schemas.openxmlformats.org/wordprocessingml/2006/main" xmlns:w14="http://schemas.microsoft.com/office/word/2010/wordml" xmlns:w15="http://schemas.microsoft.com/office/word/2012/wordml" xmlns:w16cex="http://schemas.microsoft.com/office/word/2018/wordml/cex" xmlns:w16cid="http://schemas.microsoft.com/office/word/2016/wordml/cid" xmlns:w16="http://schemas.microsoft.com/office/word/2018/wordml" xmlns:w16du="http://schemas.microsoft.com/office/word/2023/wordml/word16du" xmlns:w16sdtdh="http://schemas.microsoft.com/office/word/2020/wordml/sdtdatahash" xmlns:w16sdtfl="http://schemas.microsoft.com/office/word/2024/wordml/sdtformatlock" xmlns:w16se="http://schemas.microsoft.com/office/word/2015/wordml/symex" xmlns:wpg="http://schemas.microsoft.com/office/word/2010/wordprocessingGroup" xmlns:wpi="http://schemas.microsoft.com/office/word/2010/wordprocessingInk" xmlns:wne="http://schemas.microsoft.com/office/word/2006/wordml" xmlns:wps="http://schemas.microsoft.com/office/word/2010/wordprocessingShape" mc:Ignorable="w14 w15 w16se w16cid w16 w16cex w16sdtdh w16sdtfl w16du wp14">
   <w:body>
     <w:sdt>
       <w:sdtPr>
@@ -39,8 +39,8 @@
                 <w:spacing w:after="120"/>
                 <w:rPr>
                   <w:rFonts w:ascii="Times New Roman" w:hAnsi="Times New Roman" w:cs="Times New Roman"/>
-                  <w:sz w:val="24"/>
-                  <w:szCs w:val="24"/>
+                  <w:sz w:val="20"/>
+                  <w:szCs w:val="20"/>
                   <w:lang w:val="en-US"/>
                 </w:rPr>
               </w:pPr>
@@ -49,8 +49,8 @@
                   <w:rFonts w:ascii="Times New Roman" w:hAnsi="Times New Roman" w:cs="Times New Roman"/>
                   <w:b/>
                   <w:bCs/>
-                  <w:sz w:val="24"/>
-                  <w:szCs w:val="24"/>
+                  <w:sz w:val="39"/>
+                  <w:szCs w:val="39"/>
                   <w:lang w:val="en-US"/>
                 </w:rPr>
                 <w:t>Career</w:t>
@@ -58,8 +58,8 @@
               <w:r>
                 <w:rPr>
                   <w:rFonts w:ascii="Times New Roman" w:hAnsi="Times New Roman" w:cs="Times New Roman"/>
-                  <w:sz w:val="24"/>
-                  <w:szCs w:val="24"/>
+                  <w:sz w:val="20"/>
+                  <w:szCs w:val="20"/>
                   <w:lang w:val="en-US"/>
                 </w:rPr>
                 <w:t xml:space="preserve">: </w:t>
@@ -68,8 +68,8 @@
                 <w:sdtPr>
                   <w:rPr>
                     <w:rFonts w:ascii="Times New Roman" w:hAnsi="Times New Roman" w:cs="Times New Roman"/>
-                    <w:sz w:val="24"/>
-                    <w:szCs w:val="24"/>
+                    <w:sz w:val="36"/>
+                    <w:szCs w:val="36"/>
                     <w:lang w:val="en-US"/>
                   </w:rPr>
                   <w:alias w:val="career"/>
@@ -84,8 +84,8 @@
                   <w:r>
                     <w:rPr>
                       <w:rFonts w:ascii="Times New Roman" w:hAnsi="Times New Roman" w:cs="Times New Roman"/>
-                      <w:sz w:val="24"/>
-                      <w:szCs w:val="24"/>
+                      <w:sz w:val="36"/>
+                      <w:szCs w:val="36"/>
                       <w:lang w:val="en-US"/>
                     </w:rPr>
                     <w:t>Caree</w:t>
@@ -93,8 +93,8 @@
                   <w:r>
                     <w:rPr>
                       <w:rFonts w:ascii="Times New Roman" w:hAnsi="Times New Roman" w:cs="Times New Roman"/>
-                      <w:sz w:val="24"/>
-                      <w:szCs w:val="24"/>
+                      <w:sz w:val="36"/>
+                      <w:szCs w:val="36"/>
                       <w:lang w:val="en-US"/>
                     </w:rPr>
                     <w:t>r</w:t>
@@ -104,8 +104,8 @@
               <w:r>
                 <w:rPr>
                   <w:rFonts w:ascii="Times New Roman" w:hAnsi="Times New Roman" w:cs="Times New Roman"/>
-                  <w:sz w:val="24"/>
-                  <w:szCs w:val="24"/>
+                  <w:sz w:val="20"/>
+                  <w:szCs w:val="20"/>
                   <w:lang w:val="en-US"/>
                 </w:rPr>
                 <w:t xml:space="preserve"> </w:t>
@@ -116,8 +116,8 @@
                 <w:spacing w:after="120"/>
                 <w:rPr>
                   <w:rFonts w:ascii="Times New Roman" w:hAnsi="Times New Roman" w:cs="Times New Roman"/>
-                  <w:sz w:val="24"/>
-                  <w:szCs w:val="24"/>
+                  <w:sz w:val="20"/>
+                  <w:szCs w:val="20"/>
                   <w:lang w:val="en-US"/>
                 </w:rPr>
               </w:pPr>
@@ -126,8 +126,8 @@
                   <w:rFonts w:ascii="Times New Roman" w:hAnsi="Times New Roman" w:cs="Times New Roman"/>
                   <w:b/>
                   <w:bCs/>
-                  <w:sz w:val="24"/>
-                  <w:szCs w:val="24"/>
+                  <w:sz w:val="28"/>
+                  <w:szCs w:val="28"/>
                   <w:lang w:val="en-US"/>
                 </w:rPr>
                 <w:t>Room</w:t>
@@ -135,8 +135,8 @@
               <w:r>
                 <w:rPr>
                   <w:rFonts w:ascii="Times New Roman" w:hAnsi="Times New Roman" w:cs="Times New Roman"/>
-                  <w:sz w:val="24"/>
-                  <w:szCs w:val="24"/>
+                  <w:sz w:val="20"/>
+                  <w:szCs w:val="20"/>
                   <w:lang w:val="en-US"/>
                 </w:rPr>
                 <w:t xml:space="preserve">: </w:t>
@@ -172,8 +172,8 @@
               <w:r>
                 <w:rPr>
                   <w:rFonts w:ascii="Times New Roman" w:hAnsi="Times New Roman" w:cs="Times New Roman"/>
-                  <w:sz w:val="24"/>
-                  <w:szCs w:val="24"/>
+                  <w:sz w:val="20"/>
+                  <w:szCs w:val="20"/>
                   <w:lang w:val="en-US"/>
                 </w:rPr>
                 <w:t xml:space="preserve"> </w:t>
@@ -184,8 +184,8 @@
                 <w:spacing w:after="120"/>
                 <w:rPr>
                   <w:rFonts w:ascii="Times New Roman" w:hAnsi="Times New Roman" w:cs="Times New Roman"/>
-                  <w:sz w:val="24"/>
-                  <w:szCs w:val="24"/>
+                  <w:sz w:val="20"/>
+                  <w:szCs w:val="20"/>
                   <w:lang w:val="en-US"/>
                 </w:rPr>
               </w:pPr>
@@ -194,17 +194,28 @@
                   <w:rFonts w:ascii="Times New Roman" w:hAnsi="Times New Roman" w:cs="Times New Roman"/>
                   <w:b/>
                   <w:bCs/>
-                  <w:sz w:val="24"/>
-                  <w:szCs w:val="24"/>
+                  <w:sz w:val="28"/>
+                  <w:szCs w:val="28"/>
                   <w:lang w:val="en-US"/>
                 </w:rPr>
-                <w:t>Time:</w:t>
+                <w:t>Time</w:t>
               </w:r>
               <w:r>
                 <w:rPr>
                   <w:rFonts w:ascii="Times New Roman" w:hAnsi="Times New Roman" w:cs="Times New Roman"/>
-                  <w:sz w:val="24"/>
-                  <w:szCs w:val="24"/>
+                  <w:b/>
+                  <w:bCs/>
+                  <w:sz w:val="20"/>
+                  <w:szCs w:val="20"/>
+                  <w:lang w:val="en-US"/>
+                </w:rPr>
+                <w:t>:</w:t>
+              </w:r>
+              <w:r>
+                <w:rPr>
+                  <w:rFonts w:ascii="Times New Roman" w:hAnsi="Times New Roman" w:cs="Times New Roman"/>
+                  <w:sz w:val="20"/>
+                  <w:szCs w:val="20"/>
                   <w:lang w:val="en-US"/>
                 </w:rPr>
                 <w:t xml:space="preserve"> </w:t>
@@ -213,8 +224,8 @@
                 <w:sdtPr>
                   <w:rPr>
                     <w:rFonts w:ascii="Times New Roman" w:hAnsi="Times New Roman" w:cs="Times New Roman"/>
-                    <w:sz w:val="24"/>
-                    <w:szCs w:val="24"/>
+                    <w:sz w:val="20"/>
+                    <w:szCs w:val="20"/>
                     <w:lang w:val="en-US"/>
                   </w:rPr>
                   <w:alias w:val="time"/>
@@ -538,38 +549,6 @@
         </w:sdt>
       </w:sdtContent>
     </w:sdt>
-    <w:p>
-      <w:pPr>
-        <w:tabs>
-          <w:tab w:val="left" w:pos="6264"/>
-          <w:tab w:val="left" w:pos="9192"/>
-        </w:tabs>
-        <w:rPr>
-          <w:rFonts w:ascii="Times New Roman" w:hAnsi="Times New Roman" w:cs="Times New Roman"/>
-          <w:sz w:val="24"/>
-          <w:szCs w:val="24"/>
-          <w:lang w:val="en-US"/>
-        </w:rPr>
-      </w:pPr>
-      <w:r>
-        <w:rPr>
-          <w:rFonts w:ascii="Times New Roman" w:hAnsi="Times New Roman" w:cs="Times New Roman"/>
-          <w:sz w:val="24"/>
-          <w:szCs w:val="24"/>
-          <w:lang w:val="en-US"/>
-        </w:rPr>
-        <w:tab/>
-      </w:r>
-      <w:r>
-        <w:rPr>
-          <w:rFonts w:ascii="Times New Roman" w:hAnsi="Times New Roman" w:cs="Times New Roman"/>
-          <w:sz w:val="24"/>
-          <w:szCs w:val="24"/>
-          <w:lang w:val="en-US"/>
-        </w:rPr>
-        <w:tab/>
-      </w:r>
-    </w:p>
     <w:sectPr>
       <w:headerReference w:type="default" r:id="rId6"/>
       <w:footerReference w:type="default" r:id="rId7"/>
@@ -584,7 +563,7 @@
 </file>
 
 <file path=word/endnotes.xml><?xml version="1.0" encoding="utf-8"?>
-<w:endnotes xmlns:wpc="http://schemas.microsoft.com/office/word/2010/wordprocessingCanvas" xmlns:cx="http://schemas.microsoft.com/office/drawing/2014/chartex" xmlns:cx1="http://schemas.microsoft.com/office/drawing/2015/9/8/chartex" xmlns:cx2="http://schemas.microsoft.com/office/drawing/2015/10/21/chartex" xmlns:cx3="http://schemas.microsoft.com/office/drawing/2016/5/9/chartex" xmlns:cx4="http://schemas.microsoft.com/office/drawing/2016/5/10/chartex" xmlns:cx5="http://schemas.microsoft.com/office/drawing/2016/5/11/chartex" xmlns:cx6="http://schemas.microsoft.com/office/drawing/2016/5/12/chartex" xmlns:cx7="http://schemas.microsoft.com/office/drawing/2016/5/13/chartex" xmlns:cx8="http://schemas.microsoft.com/office/drawing/2016/5/14/chartex" xmlns:mc="http://schemas.openxmlformats.org/markup-compatibility/2006" xmlns:aink="http://schemas.microsoft.com/office/drawing/2016/ink" xmlns:am3d="http://schemas.microsoft.com/office/drawing/2017/model3d" xmlns:o="urn:schemas-microsoft-com:office:office" xmlns:oel="http://schemas.microsoft.com/office/2019/extlst" xmlns:r="http://schemas.openxmlformats.org/officeDocument/2006/relationships" xmlns:m="http://schemas.openxmlformats.org/officeDocument/2006/math" xmlns:v="urn:schemas-microsoft-com:vml" xmlns:wp14="http://schemas.microsoft.com/office/word/2010/wordprocessingDrawing" xmlns:wp="http://schemas.openxmlformats.org/drawingml/2006/wordprocessingDrawing" xmlns:w10="urn:schemas-microsoft-com:office:word" xmlns:w="http://schemas.openxmlformats.org/wordprocessingml/2006/main" xmlns:w14="http://schemas.microsoft.com/office/word/2010/wordml" xmlns:w15="http://schemas.microsoft.com/office/word/2012/wordml" xmlns:w16cex="http://schemas.microsoft.com/office/word/2018/wordml/cex" xmlns:w16cid="http://schemas.microsoft.com/office/word/2016/wordml/cid" xmlns:w16="http://schemas.microsoft.com/office/word/2018/wordml" xmlns:w16sdtdh="http://schemas.microsoft.com/office/word/2020/wordml/sdtdatahash" xmlns:w16se="http://schemas.microsoft.com/office/word/2015/wordml/symex" xmlns:wpg="http://schemas.microsoft.com/office/word/2010/wordprocessingGroup" xmlns:wpi="http://schemas.microsoft.com/office/word/2010/wordprocessingInk" xmlns:wne="http://schemas.microsoft.com/office/word/2006/wordml" xmlns:wps="http://schemas.microsoft.com/office/word/2010/wordprocessingShape" mc:Ignorable="w14 w15 w16se w16cid w16 w16cex w16sdtdh wp14">
+<w:endnotes xmlns:wpc="http://schemas.microsoft.com/office/word/2010/wordprocessingCanvas" xmlns:cx="http://schemas.microsoft.com/office/drawing/2014/chartex" xmlns:cx1="http://schemas.microsoft.com/office/drawing/2015/9/8/chartex" xmlns:cx2="http://schemas.microsoft.com/office/drawing/2015/10/21/chartex" xmlns:cx3="http://schemas.microsoft.com/office/drawing/2016/5/9/chartex" xmlns:cx4="http://schemas.microsoft.com/office/drawing/2016/5/10/chartex" xmlns:cx5="http://schemas.microsoft.com/office/drawing/2016/5/11/chartex" xmlns:cx6="http://schemas.microsoft.com/office/drawing/2016/5/12/chartex" xmlns:cx7="http://schemas.microsoft.com/office/drawing/2016/5/13/chartex" xmlns:cx8="http://schemas.microsoft.com/office/drawing/2016/5/14/chartex" xmlns:mc="http://schemas.openxmlformats.org/markup-compatibility/2006" xmlns:aink="http://schemas.microsoft.com/office/drawing/2016/ink" xmlns:am3d="http://schemas.microsoft.com/office/drawing/2017/model3d" xmlns:o="urn:schemas-microsoft-com:office:office" xmlns:oel="http://schemas.microsoft.com/office/2019/extlst" xmlns:r="http://schemas.openxmlformats.org/officeDocument/2006/relationships" xmlns:m="http://schemas.openxmlformats.org/officeDocument/2006/math" xmlns:v="urn:schemas-microsoft-com:vml" xmlns:wp14="http://schemas.microsoft.com/office/word/2010/wordprocessingDrawing" xmlns:wp="http://schemas.openxmlformats.org/drawingml/2006/wordprocessingDrawing" xmlns:w10="urn:schemas-microsoft-com:office:word" xmlns:w="http://schemas.openxmlformats.org/wordprocessingml/2006/main" xmlns:w14="http://schemas.microsoft.com/office/word/2010/wordml" xmlns:w15="http://schemas.microsoft.com/office/word/2012/wordml" xmlns:w16cex="http://schemas.microsoft.com/office/word/2018/wordml/cex" xmlns:w16cid="http://schemas.microsoft.com/office/word/2016/wordml/cid" xmlns:w16="http://schemas.microsoft.com/office/word/2018/wordml" xmlns:w16du="http://schemas.microsoft.com/office/word/2023/wordml/word16du" xmlns:w16sdtdh="http://schemas.microsoft.com/office/word/2020/wordml/sdtdatahash" xmlns:w16sdtfl="http://schemas.microsoft.com/office/word/2024/wordml/sdtformatlock" xmlns:w16se="http://schemas.microsoft.com/office/word/2015/wordml/symex" xmlns:wpg="http://schemas.microsoft.com/office/word/2010/wordprocessingGroup" xmlns:wpi="http://schemas.microsoft.com/office/word/2010/wordprocessingInk" xmlns:wne="http://schemas.microsoft.com/office/word/2006/wordml" xmlns:wps="http://schemas.microsoft.com/office/word/2010/wordprocessingShape" mc:Ignorable="w14 w15 w16se w16cid w16 w16cex w16sdtdh w16sdtfl w16du wp14">
   <w:endnote w:type="separator" w:id="-1">
     <w:p>
       <w:pPr>
@@ -609,7 +588,7 @@
 </file>
 
 <file path=word/footer1.xml><?xml version="1.0" encoding="utf-8"?>
-<w:ftr xmlns:wpc="http://schemas.microsoft.com/office/word/2010/wordprocessingCanvas" xmlns:cx="http://schemas.microsoft.com/office/drawing/2014/chartex" xmlns:cx1="http://schemas.microsoft.com/office/drawing/2015/9/8/chartex" xmlns:cx2="http://schemas.microsoft.com/office/drawing/2015/10/21/chartex" xmlns:cx3="http://schemas.microsoft.com/office/drawing/2016/5/9/chartex" xmlns:cx4="http://schemas.microsoft.com/office/drawing/2016/5/10/chartex" xmlns:cx5="http://schemas.microsoft.com/office/drawing/2016/5/11/chartex" xmlns:cx6="http://schemas.microsoft.com/office/drawing/2016/5/12/chartex" xmlns:cx7="http://schemas.microsoft.com/office/drawing/2016/5/13/chartex" xmlns:cx8="http://schemas.microsoft.com/office/drawing/2016/5/14/chartex" xmlns:mc="http://schemas.openxmlformats.org/markup-compatibility/2006" xmlns:aink="http://schemas.microsoft.com/office/drawing/2016/ink" xmlns:am3d="http://schemas.microsoft.com/office/drawing/2017/model3d" xmlns:o="urn:schemas-microsoft-com:office:office" xmlns:oel="http://schemas.microsoft.com/office/2019/extlst" xmlns:r="http://schemas.openxmlformats.org/officeDocument/2006/relationships" xmlns:m="http://schemas.openxmlformats.org/officeDocument/2006/math" xmlns:v="urn:schemas-microsoft-com:vml" xmlns:wp14="http://schemas.microsoft.com/office/word/2010/wordprocessingDrawing" xmlns:wp="http://schemas.openxmlformats.org/drawingml/2006/wordprocessingDrawing" xmlns:w10="urn:schemas-microsoft-com:office:word" xmlns:w="http://schemas.openxmlformats.org/wordprocessingml/2006/main" xmlns:w14="http://schemas.microsoft.com/office/word/2010/wordml" xmlns:w15="http://schemas.microsoft.com/office/word/2012/wordml" xmlns:w16cex="http://schemas.microsoft.com/office/word/2018/wordml/cex" xmlns:w16cid="http://schemas.microsoft.com/office/word/2016/wordml/cid" xmlns:w16="http://schemas.microsoft.com/office/word/2018/wordml" xmlns:w16sdtdh="http://schemas.microsoft.com/office/word/2020/wordml/sdtdatahash" xmlns:w16se="http://schemas.microsoft.com/office/word/2015/wordml/symex" xmlns:wpg="http://schemas.microsoft.com/office/word/2010/wordprocessingGroup" xmlns:wpi="http://schemas.microsoft.com/office/word/2010/wordprocessingInk" xmlns:wne="http://schemas.microsoft.com/office/word/2006/wordml" xmlns:wps="http://schemas.microsoft.com/office/word/2010/wordprocessingShape" mc:Ignorable="w14 w15 w16se w16cid w16 w16cex w16sdtdh wp14">
+<w:ftr xmlns:wpc="http://schemas.microsoft.com/office/word/2010/wordprocessingCanvas" xmlns:cx="http://schemas.microsoft.com/office/drawing/2014/chartex" xmlns:cx1="http://schemas.microsoft.com/office/drawing/2015/9/8/chartex" xmlns:cx2="http://schemas.microsoft.com/office/drawing/2015/10/21/chartex" xmlns:cx3="http://schemas.microsoft.com/office/drawing/2016/5/9/chartex" xmlns:cx4="http://schemas.microsoft.com/office/drawing/2016/5/10/chartex" xmlns:cx5="http://schemas.microsoft.com/office/drawing/2016/5/11/chartex" xmlns:cx6="http://schemas.microsoft.com/office/drawing/2016/5/12/chartex" xmlns:cx7="http://schemas.microsoft.com/office/drawing/2016/5/13/chartex" xmlns:cx8="http://schemas.microsoft.com/office/drawing/2016/5/14/chartex" xmlns:mc="http://schemas.openxmlformats.org/markup-compatibility/2006" xmlns:aink="http://schemas.microsoft.com/office/drawing/2016/ink" xmlns:am3d="http://schemas.microsoft.com/office/drawing/2017/model3d" xmlns:o="urn:schemas-microsoft-com:office:office" xmlns:oel="http://schemas.microsoft.com/office/2019/extlst" xmlns:r="http://schemas.openxmlformats.org/officeDocument/2006/relationships" xmlns:m="http://schemas.openxmlformats.org/officeDocument/2006/math" xmlns:v="urn:schemas-microsoft-com:vml" xmlns:wp14="http://schemas.microsoft.com/office/word/2010/wordprocessingDrawing" xmlns:wp="http://schemas.openxmlformats.org/drawingml/2006/wordprocessingDrawing" xmlns:w10="urn:schemas-microsoft-com:office:word" xmlns:w="http://schemas.openxmlformats.org/wordprocessingml/2006/main" xmlns:w14="http://schemas.microsoft.com/office/word/2010/wordml" xmlns:w15="http://schemas.microsoft.com/office/word/2012/wordml" xmlns:w16cex="http://schemas.microsoft.com/office/word/2018/wordml/cex" xmlns:w16cid="http://schemas.microsoft.com/office/word/2016/wordml/cid" xmlns:w16="http://schemas.microsoft.com/office/word/2018/wordml" xmlns:w16du="http://schemas.microsoft.com/office/word/2023/wordml/word16du" xmlns:w16sdtdh="http://schemas.microsoft.com/office/word/2020/wordml/sdtdatahash" xmlns:w16sdtfl="http://schemas.microsoft.com/office/word/2024/wordml/sdtformatlock" xmlns:w16se="http://schemas.microsoft.com/office/word/2015/wordml/symex" xmlns:wpg="http://schemas.microsoft.com/office/word/2010/wordprocessingGroup" xmlns:wpi="http://schemas.microsoft.com/office/word/2010/wordprocessingInk" xmlns:wne="http://schemas.microsoft.com/office/word/2006/wordml" xmlns:wps="http://schemas.microsoft.com/office/word/2010/wordprocessingShape" mc:Ignorable="w14 w15 w16se w16cid w16 w16cex w16sdtdh w16sdtfl w16du wp14">
   <w:sdt>
     <w:sdtPr>
       <w:id w:val="-1486780417"/>
@@ -752,7 +731,7 @@
 </file>
 
 <file path=word/footnotes.xml><?xml version="1.0" encoding="utf-8"?>
-<w:footnotes xmlns:wpc="http://schemas.microsoft.com/office/word/2010/wordprocessingCanvas" xmlns:cx="http://schemas.microsoft.com/office/drawing/2014/chartex" xmlns:cx1="http://schemas.microsoft.com/office/drawing/2015/9/8/chartex" xmlns:cx2="http://schemas.microsoft.com/office/drawing/2015/10/21/chartex" xmlns:cx3="http://schemas.microsoft.com/office/drawing/2016/5/9/chartex" xmlns:cx4="http://schemas.microsoft.com/office/drawing/2016/5/10/chartex" xmlns:cx5="http://schemas.microsoft.com/office/drawing/2016/5/11/chartex" xmlns:cx6="http://schemas.microsoft.com/office/drawing/2016/5/12/chartex" xmlns:cx7="http://schemas.microsoft.com/office/drawing/2016/5/13/chartex" xmlns:cx8="http://schemas.microsoft.com/office/drawing/2016/5/14/chartex" xmlns:mc="http://schemas.openxmlformats.org/markup-compatibility/2006" xmlns:aink="http://schemas.microsoft.com/office/drawing/2016/ink" xmlns:am3d="http://schemas.microsoft.com/office/drawing/2017/model3d" xmlns:o="urn:schemas-microsoft-com:office:office" xmlns:oel="http://schemas.microsoft.com/office/2019/extlst" xmlns:r="http://schemas.openxmlformats.org/officeDocument/2006/relationships" xmlns:m="http://schemas.openxmlformats.org/officeDocument/2006/math" xmlns:v="urn:schemas-microsoft-com:vml" xmlns:wp14="http://schemas.microsoft.com/office/word/2010/wordprocessingDrawing" xmlns:wp="http://schemas.openxmlformats.org/drawingml/2006/wordprocessingDrawing" xmlns:w10="urn:schemas-microsoft-com:office:word" xmlns:w="http://schemas.openxmlformats.org/wordprocessingml/2006/main" xmlns:w14="http://schemas.microsoft.com/office/word/2010/wordml" xmlns:w15="http://schemas.microsoft.com/office/word/2012/wordml" xmlns:w16cex="http://schemas.microsoft.com/office/word/2018/wordml/cex" xmlns:w16cid="http://schemas.microsoft.com/office/word/2016/wordml/cid" xmlns:w16="http://schemas.microsoft.com/office/word/2018/wordml" xmlns:w16sdtdh="http://schemas.microsoft.com/office/word/2020/wordml/sdtdatahash" xmlns:w16se="http://schemas.microsoft.com/office/word/2015/wordml/symex" xmlns:wpg="http://schemas.microsoft.com/office/word/2010/wordprocessingGroup" xmlns:wpi="http://schemas.microsoft.com/office/word/2010/wordprocessingInk" xmlns:wne="http://schemas.microsoft.com/office/word/2006/wordml" xmlns:wps="http://schemas.microsoft.com/office/word/2010/wordprocessingShape" mc:Ignorable="w14 w15 w16se w16cid w16 w16cex w16sdtdh wp14">
+<w:footnotes xmlns:wpc="http://schemas.microsoft.com/office/word/2010/wordprocessingCanvas" xmlns:cx="http://schemas.microsoft.com/office/drawing/2014/chartex" xmlns:cx1="http://schemas.microsoft.com/office/drawing/2015/9/8/chartex" xmlns:cx2="http://schemas.microsoft.com/office/drawing/2015/10/21/chartex" xmlns:cx3="http://schemas.microsoft.com/office/drawing/2016/5/9/chartex" xmlns:cx4="http://schemas.microsoft.com/office/drawing/2016/5/10/chartex" xmlns:cx5="http://schemas.microsoft.com/office/drawing/2016/5/11/chartex" xmlns:cx6="http://schemas.microsoft.com/office/drawing/2016/5/12/chartex" xmlns:cx7="http://schemas.microsoft.com/office/drawing/2016/5/13/chartex" xmlns:cx8="http://schemas.microsoft.com/office/drawing/2016/5/14/chartex" xmlns:mc="http://schemas.openxmlformats.org/markup-compatibility/2006" xmlns:aink="http://schemas.microsoft.com/office/drawing/2016/ink" xmlns:am3d="http://schemas.microsoft.com/office/drawing/2017/model3d" xmlns:o="urn:schemas-microsoft-com:office:office" xmlns:oel="http://schemas.microsoft.com/office/2019/extlst" xmlns:r="http://schemas.openxmlformats.org/officeDocument/2006/relationships" xmlns:m="http://schemas.openxmlformats.org/officeDocument/2006/math" xmlns:v="urn:schemas-microsoft-com:vml" xmlns:wp14="http://schemas.microsoft.com/office/word/2010/wordprocessingDrawing" xmlns:wp="http://schemas.openxmlformats.org/drawingml/2006/wordprocessingDrawing" xmlns:w10="urn:schemas-microsoft-com:office:word" xmlns:w="http://schemas.openxmlformats.org/wordprocessingml/2006/main" xmlns:w14="http://schemas.microsoft.com/office/word/2010/wordml" xmlns:w15="http://schemas.microsoft.com/office/word/2012/wordml" xmlns:w16cex="http://schemas.microsoft.com/office/word/2018/wordml/cex" xmlns:w16cid="http://schemas.microsoft.com/office/word/2016/wordml/cid" xmlns:w16="http://schemas.microsoft.com/office/word/2018/wordml" xmlns:w16du="http://schemas.microsoft.com/office/word/2023/wordml/word16du" xmlns:w16sdtdh="http://schemas.microsoft.com/office/word/2020/wordml/sdtdatahash" xmlns:w16sdtfl="http://schemas.microsoft.com/office/word/2024/wordml/sdtformatlock" xmlns:w16se="http://schemas.microsoft.com/office/word/2015/wordml/symex" xmlns:wpg="http://schemas.microsoft.com/office/word/2010/wordprocessingGroup" xmlns:wpi="http://schemas.microsoft.com/office/word/2010/wordprocessingInk" xmlns:wne="http://schemas.microsoft.com/office/word/2006/wordml" xmlns:wps="http://schemas.microsoft.com/office/word/2010/wordprocessingShape" mc:Ignorable="w14 w15 w16se w16cid w16 w16cex w16sdtdh w16sdtfl w16du wp14">
   <w:footnote w:type="separator" w:id="-1">
     <w:p>
       <w:pPr>
@@ -777,7 +756,7 @@
 </file>
 
 <file path=word/header1.xml><?xml version="1.0" encoding="utf-8"?>
-<w:hdr xmlns:wpc="http://schemas.microsoft.com/office/word/2010/wordprocessingCanvas" xmlns:cx="http://schemas.microsoft.com/office/drawing/2014/chartex" xmlns:cx1="http://schemas.microsoft.com/office/drawing/2015/9/8/chartex" xmlns:cx2="http://schemas.microsoft.com/office/drawing/2015/10/21/chartex" xmlns:cx3="http://schemas.microsoft.com/office/drawing/2016/5/9/chartex" xmlns:cx4="http://schemas.microsoft.com/office/drawing/2016/5/10/chartex" xmlns:cx5="http://schemas.microsoft.com/office/drawing/2016/5/11/chartex" xmlns:cx6="http://schemas.microsoft.com/office/drawing/2016/5/12/chartex" xmlns:cx7="http://schemas.microsoft.com/office/drawing/2016/5/13/chartex" xmlns:cx8="http://schemas.microsoft.com/office/drawing/2016/5/14/chartex" xmlns:mc="http://schemas.openxmlformats.org/markup-compatibility/2006" xmlns:aink="http://schemas.microsoft.com/office/drawing/2016/ink" xmlns:am3d="http://schemas.microsoft.com/office/drawing/2017/model3d" xmlns:o="urn:schemas-microsoft-com:office:office" xmlns:oel="http://schemas.microsoft.com/office/2019/extlst" xmlns:r="http://schemas.openxmlformats.org/officeDocument/2006/relationships" xmlns:m="http://schemas.openxmlformats.org/officeDocument/2006/math" xmlns:v="urn:schemas-microsoft-com:vml" xmlns:wp14="http://schemas.microsoft.com/office/word/2010/wordprocessingDrawing" xmlns:wp="http://schemas.openxmlformats.org/drawingml/2006/wordprocessingDrawing" xmlns:w10="urn:schemas-microsoft-com:office:word" xmlns:w="http://schemas.openxmlformats.org/wordprocessingml/2006/main" xmlns:w14="http://schemas.microsoft.com/office/word/2010/wordml" xmlns:w15="http://schemas.microsoft.com/office/word/2012/wordml" xmlns:w16cex="http://schemas.microsoft.com/office/word/2018/wordml/cex" xmlns:w16cid="http://schemas.microsoft.com/office/word/2016/wordml/cid" xmlns:w16="http://schemas.microsoft.com/office/word/2018/wordml" xmlns:w16sdtdh="http://schemas.microsoft.com/office/word/2020/wordml/sdtdatahash" xmlns:w16se="http://schemas.microsoft.com/office/word/2015/wordml/symex" xmlns:wpg="http://schemas.microsoft.com/office/word/2010/wordprocessingGroup" xmlns:wpi="http://schemas.microsoft.com/office/word/2010/wordprocessingInk" xmlns:wne="http://schemas.microsoft.com/office/word/2006/wordml" xmlns:wps="http://schemas.microsoft.com/office/word/2010/wordprocessingShape" mc:Ignorable="w14 w15 w16se w16cid w16 w16cex w16sdtdh wp14">
+<w:hdr xmlns:wpc="http://schemas.microsoft.com/office/word/2010/wordprocessingCanvas" xmlns:cx="http://schemas.microsoft.com/office/drawing/2014/chartex" xmlns:cx1="http://schemas.microsoft.com/office/drawing/2015/9/8/chartex" xmlns:cx2="http://schemas.microsoft.com/office/drawing/2015/10/21/chartex" xmlns:cx3="http://schemas.microsoft.com/office/drawing/2016/5/9/chartex" xmlns:cx4="http://schemas.microsoft.com/office/drawing/2016/5/10/chartex" xmlns:cx5="http://schemas.microsoft.com/office/drawing/2016/5/11/chartex" xmlns:cx6="http://schemas.microsoft.com/office/drawing/2016/5/12/chartex" xmlns:cx7="http://schemas.microsoft.com/office/drawing/2016/5/13/chartex" xmlns:cx8="http://schemas.microsoft.com/office/drawing/2016/5/14/chartex" xmlns:mc="http://schemas.openxmlformats.org/markup-compatibility/2006" xmlns:aink="http://schemas.microsoft.com/office/drawing/2016/ink" xmlns:am3d="http://schemas.microsoft.com/office/drawing/2017/model3d" xmlns:o="urn:schemas-microsoft-com:office:office" xmlns:oel="http://schemas.microsoft.com/office/2019/extlst" xmlns:r="http://schemas.openxmlformats.org/officeDocument/2006/relationships" xmlns:m="http://schemas.openxmlformats.org/officeDocument/2006/math" xmlns:v="urn:schemas-microsoft-com:vml" xmlns:wp14="http://schemas.microsoft.com/office/word/2010/wordprocessingDrawing" xmlns:wp="http://schemas.openxmlformats.org/drawingml/2006/wordprocessingDrawing" xmlns:w10="urn:schemas-microsoft-com:office:word" xmlns:w="http://schemas.openxmlformats.org/wordprocessingml/2006/main" xmlns:w14="http://schemas.microsoft.com/office/word/2010/wordml" xmlns:w15="http://schemas.microsoft.com/office/word/2012/wordml" xmlns:w16cex="http://schemas.microsoft.com/office/word/2018/wordml/cex" xmlns:w16cid="http://schemas.microsoft.com/office/word/2016/wordml/cid" xmlns:w16="http://schemas.microsoft.com/office/word/2018/wordml" xmlns:w16du="http://schemas.microsoft.com/office/word/2023/wordml/word16du" xmlns:w16sdtdh="http://schemas.microsoft.com/office/word/2020/wordml/sdtdatahash" xmlns:w16sdtfl="http://schemas.microsoft.com/office/word/2024/wordml/sdtformatlock" xmlns:w16se="http://schemas.microsoft.com/office/word/2015/wordml/symex" xmlns:wpg="http://schemas.microsoft.com/office/word/2010/wordprocessingGroup" xmlns:wpi="http://schemas.microsoft.com/office/word/2010/wordprocessingInk" xmlns:wne="http://schemas.microsoft.com/office/word/2006/wordml" xmlns:wps="http://schemas.microsoft.com/office/word/2010/wordprocessingShape" mc:Ignorable="w14 w15 w16se w16cid w16 w16cex w16sdtdh w16sdtfl w16du wp14">
   <w:p>
     <w:pPr>
       <w:spacing w:after="120"/>
@@ -806,7 +785,7 @@
 </file>
 
 <file path=word/styles.xml><?xml version="1.0" encoding="utf-8"?>
-<w:styles xmlns:mc="http://schemas.openxmlformats.org/markup-compatibility/2006" xmlns:r="http://schemas.openxmlformats.org/officeDocument/2006/relationships" xmlns:w="http://schemas.openxmlformats.org/wordprocessingml/2006/main" xmlns:w14="http://schemas.microsoft.com/office/word/2010/wordml" xmlns:w15="http://schemas.microsoft.com/office/word/2012/wordml" xmlns:w16cex="http://schemas.microsoft.com/office/word/2018/wordml/cex" xmlns:w16cid="http://schemas.microsoft.com/office/word/2016/wordml/cid" xmlns:w16="http://schemas.microsoft.com/office/word/2018/wordml" xmlns:w16sdtdh="http://schemas.microsoft.com/office/word/2020/wordml/sdtdatahash" xmlns:w16se="http://schemas.microsoft.com/office/word/2015/wordml/symex" mc:Ignorable="w14 w15 w16se w16cid w16 w16cex w16sdtdh">
+<w:styles xmlns:mc="http://schemas.openxmlformats.org/markup-compatibility/2006" xmlns:r="http://schemas.openxmlformats.org/officeDocument/2006/relationships" xmlns:w="http://schemas.openxmlformats.org/wordprocessingml/2006/main" xmlns:w14="http://schemas.microsoft.com/office/word/2010/wordml" xmlns:w15="http://schemas.microsoft.com/office/word/2012/wordml" xmlns:w16cex="http://schemas.microsoft.com/office/word/2018/wordml/cex" xmlns:w16cid="http://schemas.microsoft.com/office/word/2016/wordml/cid" xmlns:w16="http://schemas.microsoft.com/office/word/2018/wordml" xmlns:w16du="http://schemas.microsoft.com/office/word/2023/wordml/word16du" xmlns:w16sdtdh="http://schemas.microsoft.com/office/word/2020/wordml/sdtdatahash" xmlns:w16sdtfl="http://schemas.microsoft.com/office/word/2024/wordml/sdtformatlock" xmlns:w16se="http://schemas.microsoft.com/office/word/2015/wordml/symex" mc:Ignorable="w14 w15 w16se w16cid w16 w16cex w16sdtdh w16sdtfl w16du">
   <w:docDefaults>
     <w:rPrDefault>
       <w:rPr>
@@ -1319,7 +1298,7 @@
 </file>
 
 <file path=word/glossary/document.xml><?xml version="1.0" encoding="utf-8"?>
-<w:glossaryDocument xmlns:wpc="http://schemas.microsoft.com/office/word/2010/wordprocessingCanvas" xmlns:cx="http://schemas.microsoft.com/office/drawing/2014/chartex" xmlns:cx1="http://schemas.microsoft.com/office/drawing/2015/9/8/chartex" xmlns:cx2="http://schemas.microsoft.com/office/drawing/2015/10/21/chartex" xmlns:cx3="http://schemas.microsoft.com/office/drawing/2016/5/9/chartex" xmlns:cx4="http://schemas.microsoft.com/office/drawing/2016/5/10/chartex" xmlns:cx5="http://schemas.microsoft.com/office/drawing/2016/5/11/chartex" xmlns:cx6="http://schemas.microsoft.com/office/drawing/2016/5/12/chartex" xmlns:cx7="http://schemas.microsoft.com/office/drawing/2016/5/13/chartex" xmlns:cx8="http://schemas.microsoft.com/office/drawing/2016/5/14/chartex" xmlns:mc="http://schemas.openxmlformats.org/markup-compatibility/2006" xmlns:aink="http://schemas.microsoft.com/office/drawing/2016/ink" xmlns:am3d="http://schemas.microsoft.com/office/drawing/2017/model3d" xmlns:o="urn:schemas-microsoft-com:office:office" xmlns:oel="http://schemas.microsoft.com/office/2019/extlst" xmlns:r="http://schemas.openxmlformats.org/officeDocument/2006/relationships" xmlns:m="http://schemas.openxmlformats.org/officeDocument/2006/math" xmlns:v="urn:schemas-microsoft-com:vml" xmlns:wp14="http://schemas.microsoft.com/office/word/2010/wordprocessingDrawing" xmlns:wp="http://schemas.openxmlformats.org/drawingml/2006/wordprocessingDrawing" xmlns:w10="urn:schemas-microsoft-com:office:word" xmlns:w="http://schemas.openxmlformats.org/wordprocessingml/2006/main" xmlns:w14="http://schemas.microsoft.com/office/word/2010/wordml" xmlns:w15="http://schemas.microsoft.com/office/word/2012/wordml" xmlns:w16cex="http://schemas.microsoft.com/office/word/2018/wordml/cex" xmlns:w16cid="http://schemas.microsoft.com/office/word/2016/wordml/cid" xmlns:w16="http://schemas.microsoft.com/office/word/2018/wordml" xmlns:w16sdtdh="http://schemas.microsoft.com/office/word/2020/wordml/sdtdatahash" xmlns:w16se="http://schemas.microsoft.com/office/word/2015/wordml/symex" xmlns:wpg="http://schemas.microsoft.com/office/word/2010/wordprocessingGroup" xmlns:wpi="http://schemas.microsoft.com/office/word/2010/wordprocessingInk" xmlns:wne="http://schemas.microsoft.com/office/word/2006/wordml" xmlns:wps="http://schemas.microsoft.com/office/word/2010/wordprocessingShape" mc:Ignorable="w14 w15 w16se w16cid w16 w16cex w16sdtdh wp14">
+<w:glossaryDocument xmlns:wpc="http://schemas.microsoft.com/office/word/2010/wordprocessingCanvas" xmlns:cx="http://schemas.microsoft.com/office/drawing/2014/chartex" xmlns:cx1="http://schemas.microsoft.com/office/drawing/2015/9/8/chartex" xmlns:cx2="http://schemas.microsoft.com/office/drawing/2015/10/21/chartex" xmlns:cx3="http://schemas.microsoft.com/office/drawing/2016/5/9/chartex" xmlns:cx4="http://schemas.microsoft.com/office/drawing/2016/5/10/chartex" xmlns:cx5="http://schemas.microsoft.com/office/drawing/2016/5/11/chartex" xmlns:cx6="http://schemas.microsoft.com/office/drawing/2016/5/12/chartex" xmlns:cx7="http://schemas.microsoft.com/office/drawing/2016/5/13/chartex" xmlns:cx8="http://schemas.microsoft.com/office/drawing/2016/5/14/chartex" xmlns:mc="http://schemas.openxmlformats.org/markup-compatibility/2006" xmlns:aink="http://schemas.microsoft.com/office/drawing/2016/ink" xmlns:am3d="http://schemas.microsoft.com/office/drawing/2017/model3d" xmlns:o="urn:schemas-microsoft-com:office:office" xmlns:oel="http://schemas.microsoft.com/office/2019/extlst" xmlns:r="http://schemas.openxmlformats.org/officeDocument/2006/relationships" xmlns:m="http://schemas.openxmlformats.org/officeDocument/2006/math" xmlns:v="urn:schemas-microsoft-com:vml" xmlns:wp14="http://schemas.microsoft.com/office/word/2010/wordprocessingDrawing" xmlns:wp="http://schemas.openxmlformats.org/drawingml/2006/wordprocessingDrawing" xmlns:w10="urn:schemas-microsoft-com:office:word" xmlns:w="http://schemas.openxmlformats.org/wordprocessingml/2006/main" xmlns:w14="http://schemas.microsoft.com/office/word/2010/wordml" xmlns:w15="http://schemas.microsoft.com/office/word/2012/wordml" xmlns:w16cex="http://schemas.microsoft.com/office/word/2018/wordml/cex" xmlns:w16cid="http://schemas.microsoft.com/office/word/2016/wordml/cid" xmlns:w16="http://schemas.microsoft.com/office/word/2018/wordml" xmlns:w16du="http://schemas.microsoft.com/office/word/2023/wordml/word16du" xmlns:w16sdtdh="http://schemas.microsoft.com/office/word/2020/wordml/sdtdatahash" xmlns:w16sdtfl="http://schemas.microsoft.com/office/word/2024/wordml/sdtformatlock" xmlns:w16se="http://schemas.microsoft.com/office/word/2015/wordml/symex" xmlns:wpg="http://schemas.microsoft.com/office/word/2010/wordprocessingGroup" xmlns:wpi="http://schemas.microsoft.com/office/word/2010/wordprocessingInk" xmlns:wne="http://schemas.microsoft.com/office/word/2006/wordml" xmlns:wps="http://schemas.microsoft.com/office/word/2010/wordprocessingShape" mc:Ignorable="w14 w15 w16se w16cid w16 w16cex w16sdtdh w16sdtfl w16du wp14">
   <w:docParts>
     <w:docPart>
       <w:docPartPr>
@@ -1388,7 +1367,7 @@
 </file>
 
 <file path=word/glossary/fontTable.xml><?xml version="1.0" encoding="utf-8"?>
-<w:fonts xmlns:mc="http://schemas.openxmlformats.org/markup-compatibility/2006" xmlns:r="http://schemas.openxmlformats.org/officeDocument/2006/relationships" xmlns:w="http://schemas.openxmlformats.org/wordprocessingml/2006/main" xmlns:w14="http://schemas.microsoft.com/office/word/2010/wordml" xmlns:w15="http://schemas.microsoft.com/office/word/2012/wordml" xmlns:w16cex="http://schemas.microsoft.com/office/word/2018/wordml/cex" xmlns:w16cid="http://schemas.microsoft.com/office/word/2016/wordml/cid" xmlns:w16="http://schemas.microsoft.com/office/word/2018/wordml" xmlns:w16sdtdh="http://schemas.microsoft.com/office/word/2020/wordml/sdtdatahash" xmlns:w16se="http://schemas.microsoft.com/office/word/2015/wordml/symex" mc:Ignorable="w14 w15 w16se w16cid w16 w16cex w16sdtdh">
+<w:fonts xmlns:mc="http://schemas.openxmlformats.org/markup-compatibility/2006" xmlns:r="http://schemas.openxmlformats.org/officeDocument/2006/relationships" xmlns:w="http://schemas.openxmlformats.org/wordprocessingml/2006/main" xmlns:w14="http://schemas.microsoft.com/office/word/2010/wordml" xmlns:w15="http://schemas.microsoft.com/office/word/2012/wordml" xmlns:w16cex="http://schemas.microsoft.com/office/word/2018/wordml/cex" xmlns:w16cid="http://schemas.microsoft.com/office/word/2016/wordml/cid" xmlns:w16="http://schemas.microsoft.com/office/word/2018/wordml" xmlns:w16du="http://schemas.microsoft.com/office/word/2023/wordml/word16du" xmlns:w16sdtdh="http://schemas.microsoft.com/office/word/2020/wordml/sdtdatahash" xmlns:w16sdtfl="http://schemas.microsoft.com/office/word/2024/wordml/sdtformatlock" xmlns:w16se="http://schemas.microsoft.com/office/word/2015/wordml/symex" mc:Ignorable="w14 w15 w16se w16cid w16 w16cex w16sdtdh w16sdtfl w16du">
   <w:font w:name="Calibri">
     <w:panose1 w:val="020F0502020204030204"/>
     <w:charset w:val="00"/>
@@ -1428,7 +1407,7 @@
 </file>
 
 <file path=word/glossary/settings.xml><?xml version="1.0" encoding="utf-8"?>
-<w:settings xmlns:mc="http://schemas.openxmlformats.org/markup-compatibility/2006" xmlns:o="urn:schemas-microsoft-com:office:office" xmlns:r="http://schemas.openxmlformats.org/officeDocument/2006/relationships" xmlns:m="http://schemas.openxmlformats.org/officeDocument/2006/math" xmlns:v="urn:schemas-microsoft-com:vml" xmlns:w10="urn:schemas-microsoft-com:office:word" xmlns:w="http://schemas.openxmlformats.org/wordprocessingml/2006/main" xmlns:w14="http://schemas.microsoft.com/office/word/2010/wordml" xmlns:w15="http://schemas.microsoft.com/office/word/2012/wordml" xmlns:w16cex="http://schemas.microsoft.com/office/word/2018/wordml/cex" xmlns:w16cid="http://schemas.microsoft.com/office/word/2016/wordml/cid" xmlns:w16="http://schemas.microsoft.com/office/word/2018/wordml" xmlns:w16sdtdh="http://schemas.microsoft.com/office/word/2020/wordml/sdtdatahash" xmlns:w16se="http://schemas.microsoft.com/office/word/2015/wordml/symex" xmlns:sl="http://schemas.openxmlformats.org/schemaLibrary/2006/main" mc:Ignorable="w14 w15 w16se w16cid w16 w16cex w16sdtdh">
+<w:settings xmlns:mc="http://schemas.openxmlformats.org/markup-compatibility/2006" xmlns:o="urn:schemas-microsoft-com:office:office" xmlns:r="http://schemas.openxmlformats.org/officeDocument/2006/relationships" xmlns:m="http://schemas.openxmlformats.org/officeDocument/2006/math" xmlns:v="urn:schemas-microsoft-com:vml" xmlns:w10="urn:schemas-microsoft-com:office:word" xmlns:w="http://schemas.openxmlformats.org/wordprocessingml/2006/main" xmlns:w14="http://schemas.microsoft.com/office/word/2010/wordml" xmlns:w15="http://schemas.microsoft.com/office/word/2012/wordml" xmlns:w16cex="http://schemas.microsoft.com/office/word/2018/wordml/cex" xmlns:w16cid="http://schemas.microsoft.com/office/word/2016/wordml/cid" xmlns:w16="http://schemas.microsoft.com/office/word/2018/wordml" xmlns:w16du="http://schemas.microsoft.com/office/word/2023/wordml/word16du" xmlns:w16sdtdh="http://schemas.microsoft.com/office/word/2020/wordml/sdtdatahash" xmlns:w16sdtfl="http://schemas.microsoft.com/office/word/2024/wordml/sdtformatlock" xmlns:w16se="http://schemas.microsoft.com/office/word/2015/wordml/symex" xmlns:sl="http://schemas.openxmlformats.org/schemaLibrary/2006/main" mc:Ignorable="w14 w15 w16se w16cid w16 w16cex w16sdtdh w16sdtfl w16du">
   <w:view w:val="normal"/>
   <w:defaultTabStop w:val="720"/>
   <w:characterSpacingControl w:val="doNotCompress"/>
@@ -1443,9 +1422,12 @@
   </w:compat>
   <w:rsids>
     <w:rsidRoot w:val="00F14733"/>
+    <w:rsid w:val="00047B91"/>
     <w:rsid w:val="00291D83"/>
     <w:rsid w:val="002B2761"/>
     <w:rsid w:val="004A530E"/>
+    <w:rsid w:val="009B756E"/>
+    <w:rsid w:val="00EC1B43"/>
     <w:rsid w:val="00F14733"/>
   </w:rsids>
   <m:mathPr>
@@ -1470,7 +1452,7 @@
 </file>
 
 <file path=word/glossary/styles.xml><?xml version="1.0" encoding="utf-8"?>
-<w:styles xmlns:mc="http://schemas.openxmlformats.org/markup-compatibility/2006" xmlns:r="http://schemas.openxmlformats.org/officeDocument/2006/relationships" xmlns:w="http://schemas.openxmlformats.org/wordprocessingml/2006/main" xmlns:w14="http://schemas.microsoft.com/office/word/2010/wordml" xmlns:w15="http://schemas.microsoft.com/office/word/2012/wordml" xmlns:w16cex="http://schemas.microsoft.com/office/word/2018/wordml/cex" xmlns:w16cid="http://schemas.microsoft.com/office/word/2016/wordml/cid" xmlns:w16="http://schemas.microsoft.com/office/word/2018/wordml" xmlns:w16sdtdh="http://schemas.microsoft.com/office/word/2020/wordml/sdtdatahash" xmlns:w16se="http://schemas.microsoft.com/office/word/2015/wordml/symex" mc:Ignorable="w14 w15 w16se w16cid w16 w16cex w16sdtdh">
+<w:styles xmlns:mc="http://schemas.openxmlformats.org/markup-compatibility/2006" xmlns:r="http://schemas.openxmlformats.org/officeDocument/2006/relationships" xmlns:w="http://schemas.openxmlformats.org/wordprocessingml/2006/main" xmlns:w14="http://schemas.microsoft.com/office/word/2010/wordml" xmlns:w15="http://schemas.microsoft.com/office/word/2012/wordml" xmlns:w16cex="http://schemas.microsoft.com/office/word/2018/wordml/cex" xmlns:w16cid="http://schemas.microsoft.com/office/word/2016/wordml/cid" xmlns:w16="http://schemas.microsoft.com/office/word/2018/wordml" xmlns:w16du="http://schemas.microsoft.com/office/word/2023/wordml/word16du" xmlns:w16sdtdh="http://schemas.microsoft.com/office/word/2020/wordml/sdtdatahash" xmlns:w16sdtfl="http://schemas.microsoft.com/office/word/2024/wordml/sdtformatlock" xmlns:w16se="http://schemas.microsoft.com/office/word/2015/wordml/symex" mc:Ignorable="w14 w15 w16se w16cid w16 w16cex w16sdtdh w16sdtfl w16du">
   <w:docDefaults>
     <w:rPrDefault>
       <w:rPr>
@@ -1928,7 +1910,7 @@
 </file>
 
 <file path=word/glossary/webSettings.xml><?xml version="1.0" encoding="utf-8"?>
-<w:webSettings xmlns:mc="http://schemas.openxmlformats.org/markup-compatibility/2006" xmlns:r="http://schemas.openxmlformats.org/officeDocument/2006/relationships" xmlns:w="http://schemas.openxmlformats.org/wordprocessingml/2006/main" xmlns:w14="http://schemas.microsoft.com/office/word/2010/wordml" xmlns:w15="http://schemas.microsoft.com/office/word/2012/wordml" xmlns:w16cex="http://schemas.microsoft.com/office/word/2018/wordml/cex" xmlns:w16cid="http://schemas.microsoft.com/office/word/2016/wordml/cid" xmlns:w16="http://schemas.microsoft.com/office/word/2018/wordml" xmlns:w16sdtdh="http://schemas.microsoft.com/office/word/2020/wordml/sdtdatahash" xmlns:w16se="http://schemas.microsoft.com/office/word/2015/wordml/symex" mc:Ignorable="w14 w15 w16se w16cid w16 w16cex w16sdtdh">
+<w:webSettings xmlns:mc="http://schemas.openxmlformats.org/markup-compatibility/2006" xmlns:r="http://schemas.openxmlformats.org/officeDocument/2006/relationships" xmlns:w="http://schemas.openxmlformats.org/wordprocessingml/2006/main" xmlns:w14="http://schemas.microsoft.com/office/word/2010/wordml" xmlns:w15="http://schemas.microsoft.com/office/word/2012/wordml" xmlns:w16cex="http://schemas.microsoft.com/office/word/2018/wordml/cex" xmlns:w16cid="http://schemas.microsoft.com/office/word/2016/wordml/cid" xmlns:w16="http://schemas.microsoft.com/office/word/2018/wordml" xmlns:w16du="http://schemas.microsoft.com/office/word/2023/wordml/word16du" xmlns:w16sdtdh="http://schemas.microsoft.com/office/word/2020/wordml/sdtdatahash" xmlns:w16sdtfl="http://schemas.microsoft.com/office/word/2024/wordml/sdtformatlock" xmlns:w16se="http://schemas.microsoft.com/office/word/2015/wordml/symex" mc:Ignorable="w14 w15 w16se w16cid w16 w16cex w16sdtdh w16sdtfl w16du">
   <w:optimizeForBrowser/>
   <w:allowPNG/>
 </w:webSettings>

</xml_diff>